<commit_message>
Added a new project. Updated the resume
</commit_message>
<xml_diff>
--- a/assets/Resume.docx
+++ b/assets/Resume.docx
@@ -371,14 +371,6 @@
     </w:p>
     <w:p>
       <w:pPr>
-        <w:spacing w:after="0" w:line="276" w:lineRule="auto"/>
-        <w:rPr>
-          <w:color w:val="000000" w:themeColor="text1"/>
-        </w:rPr>
-      </w:pPr>
-    </w:p>
-    <w:p>
-      <w:pPr>
         <w:spacing w:after="0"/>
         <w:rPr>
           <w:rFonts w:ascii="Georgia" w:hAnsi="Georgia"/>
@@ -740,7 +732,6 @@
         </w:sectPr>
       </w:pPr>
     </w:p>
-    <w:p/>
     <w:p>
       <w:pPr>
         <w:rPr>
@@ -1026,6 +1017,7 @@
         <w:ind w:left="567" w:right="598"/>
         <w:contextualSpacing w:val="0"/>
         <w:rPr>
+          <w:rStyle w:val="Hyperlink"/>
           <w:color w:val="4472C4" w:themeColor="accent1"/>
         </w:rPr>
       </w:pPr>
@@ -1054,6 +1046,10 @@
         <w:spacing w:after="0" w:line="276" w:lineRule="auto"/>
         <w:ind w:left="567" w:right="598"/>
         <w:contextualSpacing w:val="0"/>
+        <w:rPr>
+          <w:rStyle w:val="Hyperlink"/>
+          <w:color w:val="4472C4" w:themeColor="accent1"/>
+        </w:rPr>
       </w:pPr>
     </w:p>
     <w:p>
@@ -1071,7 +1067,7 @@
         <w:rPr>
           <w:u w:val="single"/>
         </w:rPr>
-        <w:t>Facebook-Clone</w:t>
+        <w:t>Study Buddy Chat App</w:t>
       </w:r>
     </w:p>
     <w:p>
@@ -1089,10 +1085,22 @@
         <w:contextualSpacing w:val="0"/>
       </w:pPr>
       <w:r>
-        <w:t>Developed a static Facebook signup and login page replica using HTML, CSS, and JavaScript</w:t>
-      </w:r>
-      <w:r>
-        <w:t>.</w:t>
+        <w:t xml:space="preserve">Developed a </w:t>
+      </w:r>
+      <w:r>
+        <w:t xml:space="preserve">Chat </w:t>
+      </w:r>
+      <w:r>
+        <w:t>app using</w:t>
+      </w:r>
+      <w:r>
+        <w:t xml:space="preserve"> Python</w:t>
+      </w:r>
+      <w:r>
+        <w:t xml:space="preserve"> </w:t>
+      </w:r>
+      <w:r>
+        <w:t>Django that can chat with others, can create rooms etc.</w:t>
       </w:r>
     </w:p>
     <w:p>
@@ -1106,7 +1114,19 @@
         <w:contextualSpacing w:val="0"/>
       </w:pPr>
       <w:r>
-        <w:t>Tools – HTML | CSS | JavaScript | Git | GitHub for hosting.</w:t>
+        <w:t xml:space="preserve">Tools – HTML | CSS | </w:t>
+      </w:r>
+      <w:r>
+        <w:t>Python Django</w:t>
+      </w:r>
+      <w:r>
+        <w:t xml:space="preserve"> | Git | </w:t>
+      </w:r>
+      <w:r>
+        <w:t xml:space="preserve">PythonAnywhere </w:t>
+      </w:r>
+      <w:r>
+        <w:t>for hosting</w:t>
       </w:r>
     </w:p>
     <w:p>
@@ -1123,49 +1143,58 @@
         <w:rPr>
           <w:color w:val="4472C4" w:themeColor="accent1"/>
         </w:rPr>
-        <w:t xml:space="preserve">Link - </w:t>
+        <w:t>Link -</w:t>
+      </w:r>
+      <w:r>
+        <w:t xml:space="preserve"> </w:t>
       </w:r>
       <w:hyperlink r:id="rId9" w:history="1">
         <w:r>
           <w:rPr>
             <w:rStyle w:val="Hyperlink"/>
+            <w:color w:val="4472C4" w:themeColor="accent1"/>
           </w:rPr>
-          <w:t>Sing up for Facebook | Facebook (lidhin-antony.github.io)</w:t>
+          <w:t>Study Buddy</w:t>
+        </w:r>
+        <w:r>
+          <w:rPr>
+            <w:rStyle w:val="Hyperlink"/>
+            <w:color w:val="4472C4" w:themeColor="accent1"/>
+          </w:rPr>
+          <w:t xml:space="preserve"> - Find study partners aroun</w:t>
+        </w:r>
+        <w:r>
+          <w:rPr>
+            <w:rStyle w:val="Hyperlink"/>
+            <w:color w:val="4472C4" w:themeColor="accent1"/>
+          </w:rPr>
+          <w:t>d</w:t>
+        </w:r>
+        <w:r>
+          <w:rPr>
+            <w:rStyle w:val="Hyperlink"/>
+            <w:color w:val="4472C4" w:themeColor="accent1"/>
+          </w:rPr>
+          <w:t xml:space="preserve"> the world! (studybuddydjanog.pythonanywhere.com)</w:t>
         </w:r>
       </w:hyperlink>
     </w:p>
     <w:p>
       <w:pPr>
-        <w:pStyle w:val="ListParagraph"/>
         <w:widowControl w:val="0"/>
         <w:autoSpaceDE w:val="0"/>
         <w:autoSpaceDN w:val="0"/>
         <w:spacing w:after="0" w:line="276" w:lineRule="auto"/>
-        <w:ind w:left="567" w:right="598"/>
-        <w:contextualSpacing w:val="0"/>
-        <w:rPr>
-          <w:color w:val="4472C4" w:themeColor="accent1"/>
-        </w:rPr>
-      </w:pPr>
-    </w:p>
-    <w:p>
-      <w:pPr>
-        <w:widowControl w:val="0"/>
-        <w:autoSpaceDE w:val="0"/>
-        <w:autoSpaceDN w:val="0"/>
-        <w:spacing w:after="0" w:line="276" w:lineRule="auto"/>
         <w:ind w:right="598"/>
         <w:rPr>
           <w:u w:val="single"/>
-          <w:lang w:val="en-IN"/>
         </w:rPr>
       </w:pPr>
       <w:r>
         <w:rPr>
           <w:u w:val="single"/>
-          <w:lang w:val="en-IN"/>
-        </w:rPr>
-        <w:t>Todo List</w:t>
+        </w:rPr>
+        <w:t>Facebook-Clone</w:t>
       </w:r>
     </w:p>
     <w:p>
@@ -1181,21 +1210,12 @@
         <w:spacing w:after="0" w:line="276" w:lineRule="auto"/>
         <w:ind w:left="567" w:right="598" w:hanging="284"/>
         <w:contextualSpacing w:val="0"/>
-        <w:rPr>
-          <w:lang w:val="en-IN"/>
-        </w:rPr>
-      </w:pPr>
-      <w:r>
-        <w:rPr>
-          <w:lang w:val="en-IN"/>
-        </w:rPr>
-        <w:t xml:space="preserve">Developed a Todo List using React.js for frontend </w:t>
-      </w:r>
-      <w:r>
-        <w:rPr>
-          <w:lang w:val="en-IN"/>
-        </w:rPr>
-        <w:t>and Django for Backend.</w:t>
+      </w:pPr>
+      <w:r>
+        <w:t>Developed a static Facebook signup and login page replica using HTML, CSS, and JavaScript</w:t>
+      </w:r>
+      <w:r>
+        <w:t>.</w:t>
       </w:r>
     </w:p>
     <w:p>
@@ -1209,13 +1229,7 @@
         <w:contextualSpacing w:val="0"/>
       </w:pPr>
       <w:r>
-        <w:rPr>
-          <w:lang w:val="en-IN"/>
-        </w:rPr>
-        <w:t xml:space="preserve">Tools </w:t>
-      </w:r>
-      <w:r>
-        <w:t>– HTML | CSS | React.js | Git | GitHub for hosting | Python Django.</w:t>
+        <w:t>Tools – HTML | CSS | JavaScript | Git | GitHub for hosting.</w:t>
       </w:r>
     </w:p>
     <w:p>
@@ -1227,17 +1241,126 @@
         <w:spacing w:after="0" w:line="276" w:lineRule="auto"/>
         <w:ind w:left="567" w:right="598"/>
         <w:contextualSpacing w:val="0"/>
+      </w:pPr>
+      <w:r>
         <w:rPr>
           <w:color w:val="4472C4" w:themeColor="accent1"/>
         </w:rPr>
-      </w:pPr>
-      <w:r>
+        <w:t xml:space="preserve">Link - </w:t>
+      </w:r>
+      <w:hyperlink r:id="rId10" w:history="1">
+        <w:r>
+          <w:rPr>
+            <w:rStyle w:val="Hyperlink"/>
+          </w:rPr>
+          <w:t>Sing up for Facebook | Facebook (lidhin-antony.github.io)</w:t>
+        </w:r>
+      </w:hyperlink>
+    </w:p>
+    <w:p>
+      <w:pPr>
+        <w:pStyle w:val="ListParagraph"/>
+        <w:widowControl w:val="0"/>
+        <w:autoSpaceDE w:val="0"/>
+        <w:autoSpaceDN w:val="0"/>
+        <w:spacing w:after="0" w:line="276" w:lineRule="auto"/>
+        <w:ind w:left="567" w:right="598"/>
+        <w:contextualSpacing w:val="0"/>
         <w:rPr>
           <w:color w:val="4472C4" w:themeColor="accent1"/>
         </w:rPr>
+      </w:pPr>
+    </w:p>
+    <w:p>
+      <w:pPr>
+        <w:widowControl w:val="0"/>
+        <w:autoSpaceDE w:val="0"/>
+        <w:autoSpaceDN w:val="0"/>
+        <w:spacing w:after="0" w:line="276" w:lineRule="auto"/>
+        <w:ind w:right="598"/>
+        <w:rPr>
+          <w:u w:val="single"/>
+          <w:lang w:val="en-IN"/>
+        </w:rPr>
+      </w:pPr>
+      <w:r>
+        <w:rPr>
+          <w:u w:val="single"/>
+          <w:lang w:val="en-IN"/>
+        </w:rPr>
+        <w:t>Todo List</w:t>
+      </w:r>
+    </w:p>
+    <w:p>
+      <w:pPr>
+        <w:pStyle w:val="ListParagraph"/>
+        <w:widowControl w:val="0"/>
+        <w:numPr>
+          <w:ilvl w:val="0"/>
+          <w:numId w:val="2"/>
+        </w:numPr>
+        <w:autoSpaceDE w:val="0"/>
+        <w:autoSpaceDN w:val="0"/>
+        <w:spacing w:after="0" w:line="276" w:lineRule="auto"/>
+        <w:ind w:left="567" w:right="598" w:hanging="284"/>
+        <w:contextualSpacing w:val="0"/>
+        <w:rPr>
+          <w:lang w:val="en-IN"/>
+        </w:rPr>
+      </w:pPr>
+      <w:r>
+        <w:rPr>
+          <w:lang w:val="en-IN"/>
+        </w:rPr>
+        <w:t xml:space="preserve">Developed a Todo List using React.js for frontend </w:t>
+      </w:r>
+      <w:r>
+        <w:rPr>
+          <w:lang w:val="en-IN"/>
+        </w:rPr>
+        <w:t>and Django for Backend.</w:t>
+      </w:r>
+    </w:p>
+    <w:p>
+      <w:pPr>
+        <w:pStyle w:val="ListParagraph"/>
+        <w:widowControl w:val="0"/>
+        <w:autoSpaceDE w:val="0"/>
+        <w:autoSpaceDN w:val="0"/>
+        <w:spacing w:after="0" w:line="276" w:lineRule="auto"/>
+        <w:ind w:left="567" w:right="598"/>
+        <w:contextualSpacing w:val="0"/>
+      </w:pPr>
+      <w:r>
+        <w:rPr>
+          <w:lang w:val="en-IN"/>
+        </w:rPr>
+        <w:t xml:space="preserve">Tools </w:t>
+      </w:r>
+      <w:r>
+        <w:t>– HTML | CSS | React.js | Git | GitHub for hosting | Python Django.</w:t>
+      </w:r>
+    </w:p>
+    <w:p>
+      <w:pPr>
+        <w:pStyle w:val="ListParagraph"/>
+        <w:widowControl w:val="0"/>
+        <w:autoSpaceDE w:val="0"/>
+        <w:autoSpaceDN w:val="0"/>
+        <w:spacing w:after="0" w:line="276" w:lineRule="auto"/>
+        <w:ind w:left="567" w:right="598"/>
+        <w:contextualSpacing w:val="0"/>
+        <w:rPr>
+          <w:color w:val="4472C4" w:themeColor="accent1"/>
+        </w:rPr>
+      </w:pPr>
+      <w:r>
+        <w:rPr>
+          <w:color w:val="4472C4" w:themeColor="accent1"/>
+        </w:rPr>
         <w:t xml:space="preserve">Link - </w:t>
       </w:r>
-      <w:hyperlink r:id="rId10" w:history="1">
+      <w:hyperlink r:id="rId11" w:history="1">
         <w:r>
           <w:rPr>
             <w:rStyle w:val="Hyperlink"/>
@@ -1426,16 +1549,13 @@
     </w:p>
     <w:p>
       <w:pPr>
-        <w:rPr>
-          <w:spacing w:val="60"/>
-        </w:rPr>
-      </w:pPr>
-    </w:p>
-    <w:p>
-      <w:pPr>
-        <w:rPr>
-          <w:spacing w:val="60"/>
-        </w:rPr>
+        <w:pStyle w:val="ListParagraph"/>
+        <w:widowControl w:val="0"/>
+        <w:autoSpaceDE w:val="0"/>
+        <w:autoSpaceDN w:val="0"/>
+        <w:spacing w:after="0" w:line="276" w:lineRule="auto"/>
+        <w:ind w:left="567" w:right="598"/>
+        <w:contextualSpacing w:val="0"/>
       </w:pPr>
     </w:p>
     <w:p>
@@ -1902,8 +2022,14 @@
     </w:p>
     <w:p>
       <w:pPr>
-        <w:spacing w:after="0"/>
+        <w:tabs>
+          <w:tab w:val="left" w:pos="7938"/>
+        </w:tabs>
         <w:ind w:left="284"/>
+        <w:rPr>
+          <w:sz w:val="20"/>
+          <w:szCs w:val="20"/>
+        </w:rPr>
       </w:pPr>
       <w:r>
         <w:t>CCPLM ANGLO INDIAN HIGH SCHOOL, Kochi, Kerala</w:t>

</xml_diff>